<commit_message>
add documentation and the metadata
</commit_message>
<xml_diff>
--- a/documentation/Test Cases.docx
+++ b/documentation/Test Cases.docx
@@ -13,7 +13,19 @@
         <w:rPr>
           <w:color w:val="000000"/>
         </w:rPr>
-        <w:t>Test case scenario:</w:t>
+        <w:t>Test case scenario</w:t>
+      </w:r>
+      <w:r>
+        <w:rPr>
+          <w:color w:val="000000"/>
+        </w:rPr>
+        <w:t>s</w:t>
+      </w:r>
+      <w:r>
+        <w:rPr>
+          <w:color w:val="000000"/>
+        </w:rPr>
+        <w:t>:</w:t>
       </w:r>
     </w:p>
     <w:p>
@@ -25,10 +37,17 @@
         </w:numPr>
       </w:pPr>
       <w:r>
-        <w:t>At the front end, customers can add the items into the shopping cart by clicking the Add to Cart button</w:t>
-      </w:r>
-      <w:r>
-        <w:t>.</w:t>
+        <w:t>At the front end, customers can add the items into the shopping cart by clicking the Add to Cart button.</w:t>
+      </w:r>
+      <w:r>
+        <w:br/>
+        <w:t>Note:</w:t>
+      </w:r>
+      <w:r>
+        <w:t xml:space="preserve"> </w:t>
+      </w:r>
+      <w:r>
+        <w:t>make your order total more than 99$ eg.110</w:t>
       </w:r>
     </w:p>
     <w:p>
@@ -40,7 +59,19 @@
         </w:numPr>
       </w:pPr>
       <w:r>
-        <w:t>going to the checkout page, Customer fills in their shipping address and selects the payment method (the title as you defined in the configuration).</w:t>
+        <w:t xml:space="preserve">going to the checkout page, Customer fills in their shipping address and selects the payment method (the </w:t>
+      </w:r>
+      <w:r>
+        <w:t>tab as</w:t>
+      </w:r>
+      <w:r>
+        <w:t xml:space="preserve"> defined in </w:t>
+      </w:r>
+      <w:r>
+        <w:t>images folder</w:t>
+      </w:r>
+      <w:r>
+        <w:t>).</w:t>
       </w:r>
     </w:p>
     <w:p>
@@ -64,10 +95,7 @@
         </w:numPr>
       </w:pPr>
       <w:r>
-        <w:t xml:space="preserve">Application Flow will be started, and after the customer completes the flow, they will be redirected to the confirmation page in case all good, or the customer will be redirected back to the checkout page with displaying a failure popup for lightbox case or out of the box error in case </w:t>
-      </w:r>
-      <w:r>
-        <w:t>same tab.</w:t>
+        <w:t>Application Flow will be started, and after the customer completes the flow, they will be redirected to the confirmation page in case all good, or the customer will be redirected back to the checkout page with displaying a failure popup for lightbox case or out of the box error in case same tab.</w:t>
       </w:r>
     </w:p>
     <w:p>
@@ -261,6 +289,12 @@
     <w:p/>
     <w:p>
       <w:r>
+        <w:t>for declined case make your order total less than 99$ eg.80</w:t>
+      </w:r>
+      <w:r>
+        <w:t xml:space="preserve">, </w:t>
+      </w:r>
+      <w:r>
         <w:t>Example of the UX for an unsuccessful application here:</w:t>
       </w:r>
     </w:p>
@@ -307,149 +341,6 @@
       </w:r>
     </w:p>
     <w:p/>
-    <w:p>
-      <w:r>
-        <w:t xml:space="preserve">Notes </w:t>
-      </w:r>
-    </w:p>
-    <w:p>
-      <w:pPr>
-        <w:pStyle w:val="ListParagraph"/>
-        <w:numPr>
-          <w:ilvl w:val="0"/>
-          <w:numId w:val="2"/>
-        </w:numPr>
-      </w:pPr>
-      <w:r>
-        <w:t xml:space="preserve">for successful case make your order total more than 99$ eg.110 . Once application flow starts as appear in screenshots above </w:t>
-      </w:r>
-      <w:r>
-        <w:br/>
-        <w:t>Use already account and fill below information:</w:t>
-      </w:r>
-      <w:r>
-        <w:br/>
-      </w:r>
-      <w:r>
-        <w:rPr>
-          <w:rFonts w:eastAsia="Times New Roman"/>
-        </w:rPr>
-        <w:t xml:space="preserve">WILLIAM YYHSST </w:t>
-      </w:r>
-      <w:r>
-        <w:rPr>
-          <w:rFonts w:ascii="Segoe UI" w:eastAsia="Times New Roman" w:hAnsi="Segoe UI" w:cs="Segoe UI"/>
-          <w:sz w:val="21"/>
-          <w:szCs w:val="21"/>
-        </w:rPr>
-        <w:t xml:space="preserve">09/28/1935 </w:t>
-      </w:r>
-      <w:r>
-        <w:rPr>
-          <w:rFonts w:eastAsia="Times New Roman"/>
-        </w:rPr>
-        <w:t>8557</w:t>
-      </w:r>
-    </w:p>
-    <w:p>
-      <w:pPr>
-        <w:pStyle w:val="ListParagraph"/>
-        <w:numPr>
-          <w:ilvl w:val="0"/>
-          <w:numId w:val="3"/>
-        </w:numPr>
-      </w:pPr>
-      <w:r>
-        <w:rPr>
-          <w:rFonts w:eastAsia="Times New Roman"/>
-        </w:rPr>
-        <w:t>after finish the application flow will be redirected to confirmation page</w:t>
-      </w:r>
-      <w:r>
-        <w:rPr>
-          <w:rFonts w:eastAsia="Times New Roman"/>
-        </w:rPr>
-        <w:br/>
-      </w:r>
-    </w:p>
-    <w:p>
-      <w:pPr>
-        <w:pStyle w:val="ListParagraph"/>
-        <w:numPr>
-          <w:ilvl w:val="0"/>
-          <w:numId w:val="2"/>
-        </w:numPr>
-      </w:pPr>
-      <w:r>
-        <w:t xml:space="preserve">for </w:t>
-      </w:r>
-      <w:r>
-        <w:t>declined case</w:t>
-      </w:r>
-      <w:r>
-        <w:t xml:space="preserve"> make your order total </w:t>
-      </w:r>
-      <w:r>
-        <w:t>less</w:t>
-      </w:r>
-      <w:r>
-        <w:t xml:space="preserve"> than </w:t>
-      </w:r>
-      <w:r>
-        <w:t>99</w:t>
-      </w:r>
-      <w:r>
-        <w:t>$ eg.</w:t>
-      </w:r>
-      <w:r>
-        <w:t>110.</w:t>
-      </w:r>
-      <w:r>
-        <w:t xml:space="preserve"> Once application flow starts as appear in screenshots above </w:t>
-      </w:r>
-      <w:r>
-        <w:br/>
-        <w:t>Use already account and fill below information:</w:t>
-      </w:r>
-      <w:r>
-        <w:br/>
-      </w:r>
-      <w:r>
-        <w:rPr>
-          <w:rFonts w:eastAsia="Times New Roman"/>
-        </w:rPr>
-        <w:t xml:space="preserve">WILLIAM YYHSST </w:t>
-      </w:r>
-      <w:r>
-        <w:rPr>
-          <w:rFonts w:ascii="Segoe UI" w:eastAsia="Times New Roman" w:hAnsi="Segoe UI" w:cs="Segoe UI"/>
-          <w:sz w:val="21"/>
-          <w:szCs w:val="21"/>
-        </w:rPr>
-        <w:t xml:space="preserve">09/28/1935 </w:t>
-      </w:r>
-      <w:r>
-        <w:rPr>
-          <w:rFonts w:eastAsia="Times New Roman"/>
-        </w:rPr>
-        <w:t>8557</w:t>
-      </w:r>
-    </w:p>
-    <w:p>
-      <w:pPr>
-        <w:pStyle w:val="ListParagraph"/>
-        <w:numPr>
-          <w:ilvl w:val="0"/>
-          <w:numId w:val="3"/>
-        </w:numPr>
-      </w:pPr>
-      <w:r>
-        <w:rPr>
-          <w:rFonts w:eastAsia="Times New Roman"/>
-        </w:rPr>
-        <w:t>after finish the application flow will be redirected to payment page with proper error message</w:t>
-      </w:r>
-    </w:p>
     <w:sectPr>
       <w:pgSz w:w="12240" w:h="15840"/>
       <w:pgMar w:top="1440" w:right="1440" w:bottom="1440" w:left="1440" w:header="720" w:footer="720" w:gutter="0"/>

</xml_diff>

<commit_message>
update the documentaion and testcases
</commit_message>
<xml_diff>
--- a/documentation/Test Cases.docx
+++ b/documentation/Test Cases.docx
@@ -48,6 +48,12 @@
       </w:r>
       <w:r>
         <w:t>make your order total more than 99$ eg.110</w:t>
+      </w:r>
+      <w:r>
+        <w:t xml:space="preserve"> </w:t>
+      </w:r>
+      <w:r>
+        <w:t>to proceed successfully to the payment flow.</w:t>
       </w:r>
     </w:p>
     <w:p>
@@ -289,10 +295,7 @@
     <w:p/>
     <w:p>
       <w:r>
-        <w:t>for declined case make your order total less than 99$ eg.80</w:t>
-      </w:r>
-      <w:r>
-        <w:t xml:space="preserve">, </w:t>
+        <w:t xml:space="preserve">for declined case make your order total less than 99$ eg.80, </w:t>
       </w:r>
       <w:r>
         <w:t>Example of the UX for an unsuccessful application here:</w:t>

</xml_diff>

<commit_message>
EC-150 Branding API - SalesForce
</commit_message>
<xml_diff>
--- a/documentation/Test Cases.docx
+++ b/documentation/Test Cases.docx
@@ -1,6 +1,6 @@
 
 <file path=word/document.xml><?xml version="1.0" encoding="utf-8"?>
-<w:document xmlns:wpc="http://schemas.microsoft.com/office/word/2010/wordprocessingCanvas" xmlns:cx="http://schemas.microsoft.com/office/drawing/2014/chartex" xmlns:cx1="http://schemas.microsoft.com/office/drawing/2015/9/8/chartex" xmlns:cx2="http://schemas.microsoft.com/office/drawing/2015/10/21/chartex" xmlns:cx3="http://schemas.microsoft.com/office/drawing/2016/5/9/chartex" xmlns:cx4="http://schemas.microsoft.com/office/drawing/2016/5/10/chartex" xmlns:cx5="http://schemas.microsoft.com/office/drawing/2016/5/11/chartex" xmlns:cx6="http://schemas.microsoft.com/office/drawing/2016/5/12/chartex" xmlns:cx7="http://schemas.microsoft.com/office/drawing/2016/5/13/chartex" xmlns:cx8="http://schemas.microsoft.com/office/drawing/2016/5/14/chartex" xmlns:mc="http://schemas.openxmlformats.org/markup-compatibility/2006" xmlns:aink="http://schemas.microsoft.com/office/drawing/2016/ink" xmlns:am3d="http://schemas.microsoft.com/office/drawing/2017/model3d" xmlns:o="urn:schemas-microsoft-com:office:office" xmlns:r="http://schemas.openxmlformats.org/officeDocument/2006/relationships" xmlns:m="http://schemas.openxmlformats.org/officeDocument/2006/math" xmlns:v="urn:schemas-microsoft-com:vml" xmlns:wp14="http://schemas.microsoft.com/office/word/2010/wordprocessingDrawing" xmlns:wp="http://schemas.openxmlformats.org/drawingml/2006/wordprocessingDrawing" xmlns:w10="urn:schemas-microsoft-com:office:word" xmlns:w="http://schemas.openxmlformats.org/wordprocessingml/2006/main" xmlns:w14="http://schemas.microsoft.com/office/word/2010/wordml" xmlns:w15="http://schemas.microsoft.com/office/word/2012/wordml" xmlns:w16cex="http://schemas.microsoft.com/office/word/2018/wordml/cex" xmlns:w16cid="http://schemas.microsoft.com/office/word/2016/wordml/cid" xmlns:w16="http://schemas.microsoft.com/office/word/2018/wordml" xmlns:w16sdtdh="http://schemas.microsoft.com/office/word/2020/wordml/sdtdatahash" xmlns:w16se="http://schemas.microsoft.com/office/word/2015/wordml/symex" xmlns:wpg="http://schemas.microsoft.com/office/word/2010/wordprocessingGroup" xmlns:wpi="http://schemas.microsoft.com/office/word/2010/wordprocessingInk" xmlns:wne="http://schemas.microsoft.com/office/word/2006/wordml" xmlns:wps="http://schemas.microsoft.com/office/word/2010/wordprocessingShape" mc:Ignorable="w14 w15 w16se w16cid w16 w16cex w16sdtdh wp14">
+<w:document xmlns:wpc="http://schemas.microsoft.com/office/word/2010/wordprocessingCanvas" xmlns:cx="http://schemas.microsoft.com/office/drawing/2014/chartex" xmlns:cx1="http://schemas.microsoft.com/office/drawing/2015/9/8/chartex" xmlns:cx2="http://schemas.microsoft.com/office/drawing/2015/10/21/chartex" xmlns:cx3="http://schemas.microsoft.com/office/drawing/2016/5/9/chartex" xmlns:cx4="http://schemas.microsoft.com/office/drawing/2016/5/10/chartex" xmlns:cx5="http://schemas.microsoft.com/office/drawing/2016/5/11/chartex" xmlns:cx6="http://schemas.microsoft.com/office/drawing/2016/5/12/chartex" xmlns:cx7="http://schemas.microsoft.com/office/drawing/2016/5/13/chartex" xmlns:cx8="http://schemas.microsoft.com/office/drawing/2016/5/14/chartex" xmlns:mc="http://schemas.openxmlformats.org/markup-compatibility/2006" xmlns:aink="http://schemas.microsoft.com/office/drawing/2016/ink" xmlns:am3d="http://schemas.microsoft.com/office/drawing/2017/model3d" xmlns:o="urn:schemas-microsoft-com:office:office" xmlns:r="http://schemas.openxmlformats.org/officeDocument/2006/relationships" xmlns:m="http://schemas.openxmlformats.org/officeDocument/2006/math" xmlns:v="urn:schemas-microsoft-com:vml" xmlns:wp14="http://schemas.microsoft.com/office/word/2010/wordprocessingDrawing" xmlns:wp="http://schemas.openxmlformats.org/drawingml/2006/wordprocessingDrawing" xmlns:w10="urn:schemas-microsoft-com:office:word" xmlns:w="http://schemas.openxmlformats.org/wordprocessingml/2006/main" xmlns:w14="http://schemas.microsoft.com/office/word/2010/wordml" xmlns:w15="http://schemas.microsoft.com/office/word/2012/wordml" xmlns:w16cid="http://schemas.microsoft.com/office/word/2016/wordml/cid" xmlns:w16se="http://schemas.microsoft.com/office/word/2015/wordml/symex" xmlns:wpg="http://schemas.microsoft.com/office/word/2010/wordprocessingGroup" xmlns:wpi="http://schemas.microsoft.com/office/word/2010/wordprocessingInk" xmlns:wne="http://schemas.microsoft.com/office/word/2006/wordml" xmlns:wps="http://schemas.microsoft.com/office/word/2010/wordprocessingShape" mc:Ignorable="w14 w15 w16se w16cid wp14">
   <w:body>
     <w:p>
       <w:pPr>
@@ -61,7 +61,15 @@
         <w:t>images folder</w:t>
       </w:r>
       <w:r>
-        <w:t>).</w:t>
+        <w:t>)</w:t>
+      </w:r>
+      <w:r>
+        <w:t xml:space="preserve"> the icon depends on lender</w:t>
+      </w:r>
+      <w:bookmarkStart w:id="0" w:name="_GoBack"/>
+      <w:bookmarkEnd w:id="0"/>
+      <w:r>
+        <w:t>.</w:t>
       </w:r>
     </w:p>
     <w:p>
@@ -106,6 +114,7 @@
         <w:rPr>
           <w:noProof/>
         </w:rPr>
+        <w:lastRenderedPageBreak/>
         <w:drawing>
           <wp:inline distT="0" distB="0" distL="0" distR="0" wp14:anchorId="5C936FD2" wp14:editId="1F35B578">
             <wp:extent cx="6405563" cy="6191250"/>
@@ -149,6 +158,7 @@
         <w:rPr>
           <w:noProof/>
         </w:rPr>
+        <w:lastRenderedPageBreak/>
         <w:drawing>
           <wp:inline distT="0" distB="0" distL="0" distR="0" wp14:anchorId="6A7F6F78" wp14:editId="35E4353F">
             <wp:extent cx="6434138" cy="5229225"/>
@@ -192,6 +202,7 @@
         <w:rPr>
           <w:noProof/>
         </w:rPr>
+        <w:lastRenderedPageBreak/>
         <w:drawing>
           <wp:inline distT="0" distB="0" distL="0" distR="0" wp14:anchorId="0EDB85E2" wp14:editId="16ABFA55">
             <wp:extent cx="5810250" cy="5453489"/>
@@ -235,6 +246,7 @@
         <w:rPr>
           <w:noProof/>
         </w:rPr>
+        <w:lastRenderedPageBreak/>
         <w:drawing>
           <wp:inline distT="0" distB="0" distL="0" distR="0" wp14:anchorId="5EAF5071" wp14:editId="06ADD66C">
             <wp:extent cx="6076950" cy="8110964"/>
@@ -279,7 +291,15 @@
     <w:p/>
     <w:p>
       <w:r>
-        <w:t xml:space="preserve">for declined case , </w:t>
+        <w:t xml:space="preserve">for declined </w:t>
+      </w:r>
+      <w:proofErr w:type="gramStart"/>
+      <w:r>
+        <w:t>case ,</w:t>
+      </w:r>
+      <w:proofErr w:type="gramEnd"/>
+      <w:r>
+        <w:t xml:space="preserve"> </w:t>
       </w:r>
       <w:r>
         <w:t>Example of the UX for an unsuccessful application here:</w:t>
@@ -339,7 +359,7 @@
 </file>
 
 <file path=word/numbering.xml><?xml version="1.0" encoding="utf-8"?>
-<w:numbering xmlns:wpc="http://schemas.microsoft.com/office/word/2010/wordprocessingCanvas" xmlns:cx="http://schemas.microsoft.com/office/drawing/2014/chartex" xmlns:cx1="http://schemas.microsoft.com/office/drawing/2015/9/8/chartex" xmlns:cx2="http://schemas.microsoft.com/office/drawing/2015/10/21/chartex" xmlns:cx3="http://schemas.microsoft.com/office/drawing/2016/5/9/chartex" xmlns:cx4="http://schemas.microsoft.com/office/drawing/2016/5/10/chartex" xmlns:cx5="http://schemas.microsoft.com/office/drawing/2016/5/11/chartex" xmlns:cx6="http://schemas.microsoft.com/office/drawing/2016/5/12/chartex" xmlns:cx7="http://schemas.microsoft.com/office/drawing/2016/5/13/chartex" xmlns:cx8="http://schemas.microsoft.com/office/drawing/2016/5/14/chartex" xmlns:mc="http://schemas.openxmlformats.org/markup-compatibility/2006" xmlns:aink="http://schemas.microsoft.com/office/drawing/2016/ink" xmlns:am3d="http://schemas.microsoft.com/office/drawing/2017/model3d" xmlns:o="urn:schemas-microsoft-com:office:office" xmlns:r="http://schemas.openxmlformats.org/officeDocument/2006/relationships" xmlns:m="http://schemas.openxmlformats.org/officeDocument/2006/math" xmlns:v="urn:schemas-microsoft-com:vml" xmlns:wp14="http://schemas.microsoft.com/office/word/2010/wordprocessingDrawing" xmlns:wp="http://schemas.openxmlformats.org/drawingml/2006/wordprocessingDrawing" xmlns:w10="urn:schemas-microsoft-com:office:word" xmlns:w="http://schemas.openxmlformats.org/wordprocessingml/2006/main" xmlns:w14="http://schemas.microsoft.com/office/word/2010/wordml" xmlns:w15="http://schemas.microsoft.com/office/word/2012/wordml" xmlns:w16cex="http://schemas.microsoft.com/office/word/2018/wordml/cex" xmlns:w16cid="http://schemas.microsoft.com/office/word/2016/wordml/cid" xmlns:w16="http://schemas.microsoft.com/office/word/2018/wordml" xmlns:w16sdtdh="http://schemas.microsoft.com/office/word/2020/wordml/sdtdatahash" xmlns:w16se="http://schemas.microsoft.com/office/word/2015/wordml/symex" xmlns:wpg="http://schemas.microsoft.com/office/word/2010/wordprocessingGroup" xmlns:wpi="http://schemas.microsoft.com/office/word/2010/wordprocessingInk" xmlns:wne="http://schemas.microsoft.com/office/word/2006/wordml" xmlns:wps="http://schemas.microsoft.com/office/word/2010/wordprocessingShape" mc:Ignorable="w14 w15 w16se w16cid w16 w16cex w16sdtdh wp14">
+<w:numbering xmlns:wpc="http://schemas.microsoft.com/office/word/2010/wordprocessingCanvas" xmlns:cx="http://schemas.microsoft.com/office/drawing/2014/chartex" xmlns:cx1="http://schemas.microsoft.com/office/drawing/2015/9/8/chartex" xmlns:cx2="http://schemas.microsoft.com/office/drawing/2015/10/21/chartex" xmlns:cx3="http://schemas.microsoft.com/office/drawing/2016/5/9/chartex" xmlns:cx4="http://schemas.microsoft.com/office/drawing/2016/5/10/chartex" xmlns:cx5="http://schemas.microsoft.com/office/drawing/2016/5/11/chartex" xmlns:cx6="http://schemas.microsoft.com/office/drawing/2016/5/12/chartex" xmlns:cx7="http://schemas.microsoft.com/office/drawing/2016/5/13/chartex" xmlns:cx8="http://schemas.microsoft.com/office/drawing/2016/5/14/chartex" xmlns:mc="http://schemas.openxmlformats.org/markup-compatibility/2006" xmlns:aink="http://schemas.microsoft.com/office/drawing/2016/ink" xmlns:am3d="http://schemas.microsoft.com/office/drawing/2017/model3d" xmlns:o="urn:schemas-microsoft-com:office:office" xmlns:r="http://schemas.openxmlformats.org/officeDocument/2006/relationships" xmlns:m="http://schemas.openxmlformats.org/officeDocument/2006/math" xmlns:v="urn:schemas-microsoft-com:vml" xmlns:wp14="http://schemas.microsoft.com/office/word/2010/wordprocessingDrawing" xmlns:wp="http://schemas.openxmlformats.org/drawingml/2006/wordprocessingDrawing" xmlns:w10="urn:schemas-microsoft-com:office:word" xmlns:w="http://schemas.openxmlformats.org/wordprocessingml/2006/main" xmlns:w14="http://schemas.microsoft.com/office/word/2010/wordml" xmlns:w15="http://schemas.microsoft.com/office/word/2012/wordml" xmlns:w16cid="http://schemas.microsoft.com/office/word/2016/wordml/cid" xmlns:w16se="http://schemas.microsoft.com/office/word/2015/wordml/symex" xmlns:wpg="http://schemas.microsoft.com/office/word/2010/wordprocessingGroup" xmlns:wpi="http://schemas.microsoft.com/office/word/2010/wordprocessingInk" xmlns:wne="http://schemas.microsoft.com/office/word/2006/wordml" xmlns:wps="http://schemas.microsoft.com/office/word/2010/wordprocessingShape" mc:Ignorable="w14 w15 w16se w16cid wp14">
   <w:abstractNum w:abstractNumId="0" w15:restartNumberingAfterBreak="0">
     <w:nsid w:val="2EBA6141"/>
     <w:multiLevelType w:val="hybridMultilevel"/>
@@ -665,7 +685,7 @@
 </file>
 
 <file path=word/styles.xml><?xml version="1.0" encoding="utf-8"?>
-<w:styles xmlns:mc="http://schemas.openxmlformats.org/markup-compatibility/2006" xmlns:r="http://schemas.openxmlformats.org/officeDocument/2006/relationships" xmlns:w="http://schemas.openxmlformats.org/wordprocessingml/2006/main" xmlns:w14="http://schemas.microsoft.com/office/word/2010/wordml" xmlns:w15="http://schemas.microsoft.com/office/word/2012/wordml" xmlns:w16cex="http://schemas.microsoft.com/office/word/2018/wordml/cex" xmlns:w16cid="http://schemas.microsoft.com/office/word/2016/wordml/cid" xmlns:w16="http://schemas.microsoft.com/office/word/2018/wordml" xmlns:w16sdtdh="http://schemas.microsoft.com/office/word/2020/wordml/sdtdatahash" xmlns:w16se="http://schemas.microsoft.com/office/word/2015/wordml/symex" mc:Ignorable="w14 w15 w16se w16cid w16 w16cex w16sdtdh">
+<w:styles xmlns:mc="http://schemas.openxmlformats.org/markup-compatibility/2006" xmlns:r="http://schemas.openxmlformats.org/officeDocument/2006/relationships" xmlns:w="http://schemas.openxmlformats.org/wordprocessingml/2006/main" xmlns:w14="http://schemas.microsoft.com/office/word/2010/wordml" xmlns:w15="http://schemas.microsoft.com/office/word/2012/wordml" xmlns:w16cid="http://schemas.microsoft.com/office/word/2016/wordml/cid" xmlns:w16se="http://schemas.microsoft.com/office/word/2015/wordml/symex" mc:Ignorable="w14 w15 w16se w16cid">
   <w:docDefaults>
     <w:rPrDefault>
       <w:rPr>
@@ -681,7 +701,7 @@
       </w:pPr>
     </w:pPrDefault>
   </w:docDefaults>
-  <w:latentStyles w:defLockedState="0" w:defUIPriority="99" w:defSemiHidden="0" w:defUnhideWhenUsed="0" w:defQFormat="0" w:count="376">
+  <w:latentStyles w:defLockedState="0" w:defUIPriority="99" w:defSemiHidden="0" w:defUnhideWhenUsed="0" w:defQFormat="0" w:count="375">
     <w:lsdException w:name="Normal" w:uiPriority="0" w:qFormat="1"/>
     <w:lsdException w:name="heading 1" w:uiPriority="9" w:qFormat="1"/>
     <w:lsdException w:name="heading 2" w:semiHidden="1" w:uiPriority="9" w:unhideWhenUsed="1" w:qFormat="1"/>
@@ -1057,7 +1077,6 @@
     <w:lsdException w:name="Smart Hyperlink" w:semiHidden="1" w:unhideWhenUsed="1"/>
     <w:lsdException w:name="Hashtag" w:semiHidden="1" w:unhideWhenUsed="1"/>
     <w:lsdException w:name="Unresolved Mention" w:semiHidden="1" w:unhideWhenUsed="1"/>
-    <w:lsdException w:name="Smart Link" w:semiHidden="1" w:unhideWhenUsed="1"/>
   </w:latentStyles>
   <w:style w:type="paragraph" w:default="1" w:styleId="Normal">
     <w:name w:val="Normal"/>

</xml_diff>

<commit_message>
EC-145 Offline Payments - Salesforce
</commit_message>
<xml_diff>
--- a/documentation/Test Cases.docx
+++ b/documentation/Test Cases.docx
@@ -1,6 +1,6 @@
 
 <file path=word/document.xml><?xml version="1.0" encoding="utf-8"?>
-<w:document xmlns:wpc="http://schemas.microsoft.com/office/word/2010/wordprocessingCanvas" xmlns:cx="http://schemas.microsoft.com/office/drawing/2014/chartex" xmlns:cx1="http://schemas.microsoft.com/office/drawing/2015/9/8/chartex" xmlns:cx2="http://schemas.microsoft.com/office/drawing/2015/10/21/chartex" xmlns:cx3="http://schemas.microsoft.com/office/drawing/2016/5/9/chartex" xmlns:cx4="http://schemas.microsoft.com/office/drawing/2016/5/10/chartex" xmlns:cx5="http://schemas.microsoft.com/office/drawing/2016/5/11/chartex" xmlns:cx6="http://schemas.microsoft.com/office/drawing/2016/5/12/chartex" xmlns:cx7="http://schemas.microsoft.com/office/drawing/2016/5/13/chartex" xmlns:cx8="http://schemas.microsoft.com/office/drawing/2016/5/14/chartex" xmlns:mc="http://schemas.openxmlformats.org/markup-compatibility/2006" xmlns:aink="http://schemas.microsoft.com/office/drawing/2016/ink" xmlns:am3d="http://schemas.microsoft.com/office/drawing/2017/model3d" xmlns:o="urn:schemas-microsoft-com:office:office" xmlns:r="http://schemas.openxmlformats.org/officeDocument/2006/relationships" xmlns:m="http://schemas.openxmlformats.org/officeDocument/2006/math" xmlns:v="urn:schemas-microsoft-com:vml" xmlns:wp14="http://schemas.microsoft.com/office/word/2010/wordprocessingDrawing" xmlns:wp="http://schemas.openxmlformats.org/drawingml/2006/wordprocessingDrawing" xmlns:w10="urn:schemas-microsoft-com:office:word" xmlns:w="http://schemas.openxmlformats.org/wordprocessingml/2006/main" xmlns:w14="http://schemas.microsoft.com/office/word/2010/wordml" xmlns:w15="http://schemas.microsoft.com/office/word/2012/wordml" xmlns:w16cex="http://schemas.microsoft.com/office/word/2018/wordml/cex" xmlns:w16cid="http://schemas.microsoft.com/office/word/2016/wordml/cid" xmlns:w16="http://schemas.microsoft.com/office/word/2018/wordml" xmlns:w16sdtdh="http://schemas.microsoft.com/office/word/2020/wordml/sdtdatahash" xmlns:w16se="http://schemas.microsoft.com/office/word/2015/wordml/symex" xmlns:wpg="http://schemas.microsoft.com/office/word/2010/wordprocessingGroup" xmlns:wpi="http://schemas.microsoft.com/office/word/2010/wordprocessingInk" xmlns:wne="http://schemas.microsoft.com/office/word/2006/wordml" xmlns:wps="http://schemas.microsoft.com/office/word/2010/wordprocessingShape" mc:Ignorable="w14 w15 w16se w16cid w16 w16cex w16sdtdh wp14">
+<w:document xmlns:wpc="http://schemas.microsoft.com/office/word/2010/wordprocessingCanvas" xmlns:cx="http://schemas.microsoft.com/office/drawing/2014/chartex" xmlns:cx1="http://schemas.microsoft.com/office/drawing/2015/9/8/chartex" xmlns:cx2="http://schemas.microsoft.com/office/drawing/2015/10/21/chartex" xmlns:cx3="http://schemas.microsoft.com/office/drawing/2016/5/9/chartex" xmlns:cx4="http://schemas.microsoft.com/office/drawing/2016/5/10/chartex" xmlns:cx5="http://schemas.microsoft.com/office/drawing/2016/5/11/chartex" xmlns:cx6="http://schemas.microsoft.com/office/drawing/2016/5/12/chartex" xmlns:cx7="http://schemas.microsoft.com/office/drawing/2016/5/13/chartex" xmlns:cx8="http://schemas.microsoft.com/office/drawing/2016/5/14/chartex" xmlns:mc="http://schemas.openxmlformats.org/markup-compatibility/2006" xmlns:aink="http://schemas.microsoft.com/office/drawing/2016/ink" xmlns:am3d="http://schemas.microsoft.com/office/drawing/2017/model3d" xmlns:o="urn:schemas-microsoft-com:office:office" xmlns:r="http://schemas.openxmlformats.org/officeDocument/2006/relationships" xmlns:m="http://schemas.openxmlformats.org/officeDocument/2006/math" xmlns:v="urn:schemas-microsoft-com:vml" xmlns:wp14="http://schemas.microsoft.com/office/word/2010/wordprocessingDrawing" xmlns:wp="http://schemas.openxmlformats.org/drawingml/2006/wordprocessingDrawing" xmlns:w10="urn:schemas-microsoft-com:office:word" xmlns:w="http://schemas.openxmlformats.org/wordprocessingml/2006/main" xmlns:w14="http://schemas.microsoft.com/office/word/2010/wordml" xmlns:w15="http://schemas.microsoft.com/office/word/2012/wordml" xmlns:w16cid="http://schemas.microsoft.com/office/word/2016/wordml/cid" xmlns:w16se="http://schemas.microsoft.com/office/word/2015/wordml/symex" xmlns:wpg="http://schemas.microsoft.com/office/word/2010/wordprocessingGroup" xmlns:wpi="http://schemas.microsoft.com/office/word/2010/wordprocessingInk" xmlns:wne="http://schemas.microsoft.com/office/word/2006/wordml" xmlns:wps="http://schemas.microsoft.com/office/word/2010/wordprocessingShape" mc:Ignorable="w14 w15 w16se w16cid wp14">
   <w:body>
     <w:p>
       <w:pPr>
@@ -85,7 +85,16 @@
         </w:numPr>
       </w:pPr>
       <w:r>
-        <w:t>Application Flow will be started, and after the customer completes the flow, they will be redirected to the confirmation page in case all good, or the customer will be redirected back to the checkout page with displaying a failure popup for lightbox case or out of the box error in case same tab.</w:t>
+        <w:t>Application Flow will be started, and after the customer completes the flow, they will be redirected to the confirmation page in case all good</w:t>
+      </w:r>
+      <w:r>
+        <w:t xml:space="preserve"> </w:t>
+      </w:r>
+      <w:r>
+        <w:t>with thank you message or your payment is processing in case offline payment</w:t>
+      </w:r>
+      <w:r>
+        <w:t>, or the customer will be redirected back to the checkout page with displaying a failure popup for lightbox case or out of the box error in case same tab.</w:t>
       </w:r>
     </w:p>
     <w:p>
@@ -106,6 +115,7 @@
         <w:rPr>
           <w:noProof/>
         </w:rPr>
+        <w:lastRenderedPageBreak/>
         <w:drawing>
           <wp:inline distT="0" distB="0" distL="0" distR="0" wp14:anchorId="5C936FD2" wp14:editId="1F35B578">
             <wp:extent cx="6405563" cy="6191250"/>
@@ -149,6 +159,7 @@
         <w:rPr>
           <w:noProof/>
         </w:rPr>
+        <w:lastRenderedPageBreak/>
         <w:drawing>
           <wp:inline distT="0" distB="0" distL="0" distR="0" wp14:anchorId="6A7F6F78" wp14:editId="35E4353F">
             <wp:extent cx="6434138" cy="5229225"/>
@@ -192,6 +203,7 @@
         <w:rPr>
           <w:noProof/>
         </w:rPr>
+        <w:lastRenderedPageBreak/>
         <w:drawing>
           <wp:inline distT="0" distB="0" distL="0" distR="0" wp14:anchorId="0EDB85E2" wp14:editId="16ABFA55">
             <wp:extent cx="5810250" cy="5453489"/>
@@ -235,6 +247,7 @@
         <w:rPr>
           <w:noProof/>
         </w:rPr>
+        <w:lastRenderedPageBreak/>
         <w:drawing>
           <wp:inline distT="0" distB="0" distL="0" distR="0" wp14:anchorId="5EAF5071" wp14:editId="06ADD66C">
             <wp:extent cx="6076950" cy="8110964"/>
@@ -271,15 +284,90 @@
           </wp:inline>
         </w:drawing>
       </w:r>
+    </w:p>
+    <w:p>
+      <w:r>
+        <w:lastRenderedPageBreak/>
+        <w:t>Example of offline payment confirmation page:</w:t>
+      </w:r>
+    </w:p>
+    <w:p>
+      <w:r>
+        <w:rPr>
+          <w:noProof/>
+        </w:rPr>
+        <w:drawing>
+          <wp:inline distT="0" distB="0" distL="0" distR="0" wp14:anchorId="18DD8C55" wp14:editId="065D690E">
+            <wp:extent cx="5943600" cy="3905250"/>
+            <wp:effectExtent l="0" t="0" r="0" b="0"/>
+            <wp:docPr id="9" name="Picture 9"/>
+            <wp:cNvGraphicFramePr>
+              <a:graphicFrameLocks xmlns:a="http://schemas.openxmlformats.org/drawingml/2006/main" noChangeAspect="1"/>
+            </wp:cNvGraphicFramePr>
+            <a:graphic xmlns:a="http://schemas.openxmlformats.org/drawingml/2006/main">
+              <a:graphicData uri="http://schemas.openxmlformats.org/drawingml/2006/picture">
+                <pic:pic xmlns:pic="http://schemas.openxmlformats.org/drawingml/2006/picture">
+                  <pic:nvPicPr>
+                    <pic:cNvPr id="1" name=""/>
+                    <pic:cNvPicPr/>
+                  </pic:nvPicPr>
+                  <pic:blipFill>
+                    <a:blip r:embed="rId9"/>
+                    <a:stretch>
+                      <a:fillRect/>
+                    </a:stretch>
+                  </pic:blipFill>
+                  <pic:spPr>
+                    <a:xfrm>
+                      <a:off x="0" y="0"/>
+                      <a:ext cx="5943600" cy="3905250"/>
+                    </a:xfrm>
+                    <a:prstGeom prst="rect">
+                      <a:avLst/>
+                    </a:prstGeom>
+                  </pic:spPr>
+                </pic:pic>
+              </a:graphicData>
+            </a:graphic>
+          </wp:inline>
+        </w:drawing>
+      </w:r>
+    </w:p>
+    <w:p>
       <w:r>
         <w:t xml:space="preserve"> </w:t>
       </w:r>
     </w:p>
     <w:p/>
     <w:p/>
+    <w:p/>
+    <w:p/>
+    <w:p/>
+    <w:p/>
+    <w:p/>
+    <w:p/>
+    <w:p/>
+    <w:p/>
+    <w:p/>
+    <w:p/>
+    <w:p/>
     <w:p>
       <w:r>
-        <w:t xml:space="preserve">for declined case , </w:t>
+        <w:lastRenderedPageBreak/>
+        <w:t>for decli</w:t>
+      </w:r>
+      <w:bookmarkStart w:id="0" w:name="_GoBack"/>
+      <w:bookmarkEnd w:id="0"/>
+      <w:r>
+        <w:t xml:space="preserve">ned </w:t>
+      </w:r>
+      <w:proofErr w:type="gramStart"/>
+      <w:r>
+        <w:t>case ,</w:t>
+      </w:r>
+      <w:proofErr w:type="gramEnd"/>
+      <w:r>
+        <w:t xml:space="preserve"> </w:t>
       </w:r>
       <w:r>
         <w:t>Example of the UX for an unsuccessful application here:</w:t>
@@ -304,7 +392,7 @@
                     <pic:cNvPicPr preferRelativeResize="0"/>
                   </pic:nvPicPr>
                   <pic:blipFill>
-                    <a:blip r:embed="rId9"/>
+                    <a:blip r:embed="rId10"/>
                     <a:srcRect/>
                     <a:stretch>
                       <a:fillRect/>
@@ -339,7 +427,7 @@
 </file>
 
 <file path=word/numbering.xml><?xml version="1.0" encoding="utf-8"?>
-<w:numbering xmlns:wpc="http://schemas.microsoft.com/office/word/2010/wordprocessingCanvas" xmlns:cx="http://schemas.microsoft.com/office/drawing/2014/chartex" xmlns:cx1="http://schemas.microsoft.com/office/drawing/2015/9/8/chartex" xmlns:cx2="http://schemas.microsoft.com/office/drawing/2015/10/21/chartex" xmlns:cx3="http://schemas.microsoft.com/office/drawing/2016/5/9/chartex" xmlns:cx4="http://schemas.microsoft.com/office/drawing/2016/5/10/chartex" xmlns:cx5="http://schemas.microsoft.com/office/drawing/2016/5/11/chartex" xmlns:cx6="http://schemas.microsoft.com/office/drawing/2016/5/12/chartex" xmlns:cx7="http://schemas.microsoft.com/office/drawing/2016/5/13/chartex" xmlns:cx8="http://schemas.microsoft.com/office/drawing/2016/5/14/chartex" xmlns:mc="http://schemas.openxmlformats.org/markup-compatibility/2006" xmlns:aink="http://schemas.microsoft.com/office/drawing/2016/ink" xmlns:am3d="http://schemas.microsoft.com/office/drawing/2017/model3d" xmlns:o="urn:schemas-microsoft-com:office:office" xmlns:r="http://schemas.openxmlformats.org/officeDocument/2006/relationships" xmlns:m="http://schemas.openxmlformats.org/officeDocument/2006/math" xmlns:v="urn:schemas-microsoft-com:vml" xmlns:wp14="http://schemas.microsoft.com/office/word/2010/wordprocessingDrawing" xmlns:wp="http://schemas.openxmlformats.org/drawingml/2006/wordprocessingDrawing" xmlns:w10="urn:schemas-microsoft-com:office:word" xmlns:w="http://schemas.openxmlformats.org/wordprocessingml/2006/main" xmlns:w14="http://schemas.microsoft.com/office/word/2010/wordml" xmlns:w15="http://schemas.microsoft.com/office/word/2012/wordml" xmlns:w16cex="http://schemas.microsoft.com/office/word/2018/wordml/cex" xmlns:w16cid="http://schemas.microsoft.com/office/word/2016/wordml/cid" xmlns:w16="http://schemas.microsoft.com/office/word/2018/wordml" xmlns:w16sdtdh="http://schemas.microsoft.com/office/word/2020/wordml/sdtdatahash" xmlns:w16se="http://schemas.microsoft.com/office/word/2015/wordml/symex" xmlns:wpg="http://schemas.microsoft.com/office/word/2010/wordprocessingGroup" xmlns:wpi="http://schemas.microsoft.com/office/word/2010/wordprocessingInk" xmlns:wne="http://schemas.microsoft.com/office/word/2006/wordml" xmlns:wps="http://schemas.microsoft.com/office/word/2010/wordprocessingShape" mc:Ignorable="w14 w15 w16se w16cid w16 w16cex w16sdtdh wp14">
+<w:numbering xmlns:wpc="http://schemas.microsoft.com/office/word/2010/wordprocessingCanvas" xmlns:cx="http://schemas.microsoft.com/office/drawing/2014/chartex" xmlns:cx1="http://schemas.microsoft.com/office/drawing/2015/9/8/chartex" xmlns:cx2="http://schemas.microsoft.com/office/drawing/2015/10/21/chartex" xmlns:cx3="http://schemas.microsoft.com/office/drawing/2016/5/9/chartex" xmlns:cx4="http://schemas.microsoft.com/office/drawing/2016/5/10/chartex" xmlns:cx5="http://schemas.microsoft.com/office/drawing/2016/5/11/chartex" xmlns:cx6="http://schemas.microsoft.com/office/drawing/2016/5/12/chartex" xmlns:cx7="http://schemas.microsoft.com/office/drawing/2016/5/13/chartex" xmlns:cx8="http://schemas.microsoft.com/office/drawing/2016/5/14/chartex" xmlns:mc="http://schemas.openxmlformats.org/markup-compatibility/2006" xmlns:aink="http://schemas.microsoft.com/office/drawing/2016/ink" xmlns:am3d="http://schemas.microsoft.com/office/drawing/2017/model3d" xmlns:o="urn:schemas-microsoft-com:office:office" xmlns:r="http://schemas.openxmlformats.org/officeDocument/2006/relationships" xmlns:m="http://schemas.openxmlformats.org/officeDocument/2006/math" xmlns:v="urn:schemas-microsoft-com:vml" xmlns:wp14="http://schemas.microsoft.com/office/word/2010/wordprocessingDrawing" xmlns:wp="http://schemas.openxmlformats.org/drawingml/2006/wordprocessingDrawing" xmlns:w10="urn:schemas-microsoft-com:office:word" xmlns:w="http://schemas.openxmlformats.org/wordprocessingml/2006/main" xmlns:w14="http://schemas.microsoft.com/office/word/2010/wordml" xmlns:w15="http://schemas.microsoft.com/office/word/2012/wordml" xmlns:w16cid="http://schemas.microsoft.com/office/word/2016/wordml/cid" xmlns:w16se="http://schemas.microsoft.com/office/word/2015/wordml/symex" xmlns:wpg="http://schemas.microsoft.com/office/word/2010/wordprocessingGroup" xmlns:wpi="http://schemas.microsoft.com/office/word/2010/wordprocessingInk" xmlns:wne="http://schemas.microsoft.com/office/word/2006/wordml" xmlns:wps="http://schemas.microsoft.com/office/word/2010/wordprocessingShape" mc:Ignorable="w14 w15 w16se w16cid wp14">
   <w:abstractNum w:abstractNumId="0" w15:restartNumberingAfterBreak="0">
     <w:nsid w:val="2EBA6141"/>
     <w:multiLevelType w:val="hybridMultilevel"/>
@@ -665,7 +753,7 @@
 </file>
 
 <file path=word/styles.xml><?xml version="1.0" encoding="utf-8"?>
-<w:styles xmlns:mc="http://schemas.openxmlformats.org/markup-compatibility/2006" xmlns:r="http://schemas.openxmlformats.org/officeDocument/2006/relationships" xmlns:w="http://schemas.openxmlformats.org/wordprocessingml/2006/main" xmlns:w14="http://schemas.microsoft.com/office/word/2010/wordml" xmlns:w15="http://schemas.microsoft.com/office/word/2012/wordml" xmlns:w16cex="http://schemas.microsoft.com/office/word/2018/wordml/cex" xmlns:w16cid="http://schemas.microsoft.com/office/word/2016/wordml/cid" xmlns:w16="http://schemas.microsoft.com/office/word/2018/wordml" xmlns:w16sdtdh="http://schemas.microsoft.com/office/word/2020/wordml/sdtdatahash" xmlns:w16se="http://schemas.microsoft.com/office/word/2015/wordml/symex" mc:Ignorable="w14 w15 w16se w16cid w16 w16cex w16sdtdh">
+<w:styles xmlns:mc="http://schemas.openxmlformats.org/markup-compatibility/2006" xmlns:r="http://schemas.openxmlformats.org/officeDocument/2006/relationships" xmlns:w="http://schemas.openxmlformats.org/wordprocessingml/2006/main" xmlns:w14="http://schemas.microsoft.com/office/word/2010/wordml" xmlns:w15="http://schemas.microsoft.com/office/word/2012/wordml" xmlns:w16cid="http://schemas.microsoft.com/office/word/2016/wordml/cid" xmlns:w16se="http://schemas.microsoft.com/office/word/2015/wordml/symex" mc:Ignorable="w14 w15 w16se w16cid">
   <w:docDefaults>
     <w:rPrDefault>
       <w:rPr>
@@ -681,7 +769,7 @@
       </w:pPr>
     </w:pPrDefault>
   </w:docDefaults>
-  <w:latentStyles w:defLockedState="0" w:defUIPriority="99" w:defSemiHidden="0" w:defUnhideWhenUsed="0" w:defQFormat="0" w:count="376">
+  <w:latentStyles w:defLockedState="0" w:defUIPriority="99" w:defSemiHidden="0" w:defUnhideWhenUsed="0" w:defQFormat="0" w:count="375">
     <w:lsdException w:name="Normal" w:uiPriority="0" w:qFormat="1"/>
     <w:lsdException w:name="heading 1" w:uiPriority="9" w:qFormat="1"/>
     <w:lsdException w:name="heading 2" w:semiHidden="1" w:uiPriority="9" w:unhideWhenUsed="1" w:qFormat="1"/>
@@ -1057,7 +1145,6 @@
     <w:lsdException w:name="Smart Hyperlink" w:semiHidden="1" w:unhideWhenUsed="1"/>
     <w:lsdException w:name="Hashtag" w:semiHidden="1" w:unhideWhenUsed="1"/>
     <w:lsdException w:name="Unresolved Mention" w:semiHidden="1" w:unhideWhenUsed="1"/>
-    <w:lsdException w:name="Smart Link" w:semiHidden="1" w:unhideWhenUsed="1"/>
   </w:latentStyles>
   <w:style w:type="paragraph" w:default="1" w:styleId="Normal">
     <w:name w:val="Normal"/>

</xml_diff>

<commit_message>
Offline Payments check if Application Pending, not PurchasePending
</commit_message>
<xml_diff>
--- a/documentation/Test Cases.docx
+++ b/documentation/Test Cases.docx
@@ -27,6 +27,8 @@
         </w:rPr>
         <w:t>:</w:t>
       </w:r>
+      <w:bookmarkStart w:id="0" w:name="_GoBack"/>
+      <w:bookmarkEnd w:id="0"/>
     </w:p>
     <w:p>
       <w:pPr>
@@ -61,7 +63,16 @@
         <w:t>images folder</w:t>
       </w:r>
       <w:r>
-        <w:t>).</w:t>
+        <w:t>)</w:t>
+      </w:r>
+      <w:r>
+        <w:t xml:space="preserve"> </w:t>
+      </w:r>
+      <w:r>
+        <w:t>the icon depends on lender</w:t>
+      </w:r>
+      <w:r>
+        <w:t>.</w:t>
       </w:r>
     </w:p>
     <w:p>
@@ -354,12 +365,7 @@
     <w:p>
       <w:r>
         <w:lastRenderedPageBreak/>
-        <w:t>for decli</w:t>
-      </w:r>
-      <w:bookmarkStart w:id="0" w:name="_GoBack"/>
-      <w:bookmarkEnd w:id="0"/>
-      <w:r>
-        <w:t xml:space="preserve">ned </w:t>
+        <w:t xml:space="preserve">for declined </w:t>
       </w:r>
       <w:proofErr w:type="gramStart"/>
       <w:r>

</xml_diff>